<commit_message>
Updated CharGPT memory updates document
</commit_message>
<xml_diff>
--- a/Project Documentation/Project Documents/Chat Prompts/Chat History/CharGPT memory updates.docx
+++ b/Project Documentation/Project Documents/Chat Prompts/Chat History/CharGPT memory updates.docx
@@ -2917,6 +2917,39 @@
     </w:p>
     <w:p/>
     <w:p>
+      <w:r>
+        <w:t xml:space="preserve">functional </w:t>
+      </w:r>
+      <w:proofErr w:type="spellStart"/>
+      <w:r>
+        <w:t>gtp</w:t>
+      </w:r>
+      <w:proofErr w:type="spellEnd"/>
+      <w:r>
+        <w:t xml:space="preserve"> update:</w:t>
+      </w:r>
+    </w:p>
+    <w:p/>
+    <w:p>
+      <w:r>
+        <w:t>prefers step-by-step guidance with specific terminal commands and full instructions for tasks, including context and decisions to ensure efficient progress. The process involves regular memory updates, minimizing errors, and maintaining alignment with the software specification document. Milestones will be documented in the project diary, and the chat length will be monitored to recommend switching to a new chat when necessary for efficiency and continuity.</w:t>
+      </w:r>
+    </w:p>
+    <w:p/>
+    <w:p>
+      <w:r>
+        <w:t>23/12/2024 memory update 00:22</w:t>
+      </w:r>
+    </w:p>
+    <w:p/>
+    <w:p>
+      <w:r>
+        <w:t>has successfully resolved the SCORM playback issue for Learner and Instructor dashboards. SCORM links are now functional, loading all associated assets correctly. Next steps include implementing runtime tracking to record learner progress, scores, and completion status, dynamically update the database during playback, and add SCORM progress metrics for Learners and usage reports for Instructors and Admins. User plans to clarify certain aspects of the software development process before proceeding with runtime tracking.</w:t>
+      </w:r>
+    </w:p>
+    <w:p/>
+    <w:p/>
+    <w:p>
       <w:proofErr w:type="gramStart"/>
       <w:r>
         <w:rPr>
@@ -2982,6 +3015,24 @@
           <w:rStyle w:val="HTMLCode"/>
         </w:rPr>
         <w:t>password</w:t>
+      </w:r>
+    </w:p>
+    <w:p/>
+    <w:p/>
+    <w:p>
+      <w:pPr>
+        <w:pStyle w:val="NormalWeb"/>
+      </w:pPr>
+      <w:r>
+        <w:t xml:space="preserve">ok, there is an issue we are facing with learner and instructor dashboards. although SCORM runtime tracking is now fully functional, with the ability to: </w:t>
+      </w:r>
+    </w:p>
+    <w:p>
+      <w:pPr>
+        <w:pStyle w:val="NormalWeb"/>
+      </w:pPr>
+      <w:r>
+        <w:t xml:space="preserve">• Update time spent, completion status, and scores dynamically, currently the learner dashboard is showing wrong data and instructor dashboard is throwing errors. </w:t>
       </w:r>
     </w:p>
     <w:p/>
@@ -4308,6 +4359,29 @@
       <w14:ligatures w14:val="none"/>
     </w:rPr>
   </w:style>
+  <w:style w:type="paragraph" w:styleId="Heading2">
+    <w:name w:val="heading 2"/>
+    <w:basedOn w:val="Normal"/>
+    <w:next w:val="Normal"/>
+    <w:link w:val="Heading2Char"/>
+    <w:uiPriority w:val="9"/>
+    <w:semiHidden/>
+    <w:unhideWhenUsed/>
+    <w:qFormat/>
+    <w:rsid w:val="00C1733B"/>
+    <w:pPr>
+      <w:keepNext/>
+      <w:keepLines/>
+      <w:spacing w:before="40"/>
+      <w:outlineLvl w:val="1"/>
+    </w:pPr>
+    <w:rPr>
+      <w:rFonts w:asciiTheme="majorHAnsi" w:eastAsiaTheme="majorEastAsia" w:hAnsiTheme="majorHAnsi" w:cstheme="majorBidi"/>
+      <w:color w:val="2F5496" w:themeColor="accent1" w:themeShade="BF"/>
+      <w:sz w:val="26"/>
+      <w:szCs w:val="26"/>
+    </w:rPr>
+  </w:style>
   <w:style w:type="paragraph" w:styleId="Heading3">
     <w:name w:val="heading 3"/>
     <w:basedOn w:val="Normal"/>
@@ -4434,6 +4508,23 @@
     <w:rPr>
       <w:rFonts w:asciiTheme="majorHAnsi" w:eastAsiaTheme="majorEastAsia" w:hAnsiTheme="majorHAnsi" w:cstheme="majorBidi"/>
       <w:color w:val="2F5496" w:themeColor="accent1" w:themeShade="BF"/>
+    </w:rPr>
+  </w:style>
+  <w:style w:type="character" w:customStyle="1" w:styleId="Heading2Char">
+    <w:name w:val="Heading 2 Char"/>
+    <w:basedOn w:val="DefaultParagraphFont"/>
+    <w:link w:val="Heading2"/>
+    <w:uiPriority w:val="9"/>
+    <w:semiHidden/>
+    <w:rsid w:val="00C1733B"/>
+    <w:rPr>
+      <w:rFonts w:asciiTheme="majorHAnsi" w:eastAsiaTheme="majorEastAsia" w:hAnsiTheme="majorHAnsi" w:cstheme="majorBidi"/>
+      <w:color w:val="2F5496" w:themeColor="accent1" w:themeShade="BF"/>
+      <w:kern w:val="0"/>
+      <w:sz w:val="26"/>
+      <w:szCs w:val="26"/>
+      <w:lang w:eastAsia="en-GB"/>
+      <w14:ligatures w14:val="none"/>
     </w:rPr>
   </w:style>
 </w:styles>

</xml_diff>